<commit_message>
Update 26 Nov 2024
</commit_message>
<xml_diff>
--- a/Assignment 1/Test Function Document (2).docx
+++ b/Assignment 1/Test Function Document (2).docx
@@ -340,7 +340,7 @@
           <w:p>
             <w:pPr>
               <w:rPr>
-                <w:rFonts w:ascii="Times New Roman" w:hAnsi="Times New Roman" w:cs="Times New Roman" w:hint="eastAsia"/>
+                <w:rFonts w:ascii="Times New Roman" w:hAnsi="Times New Roman" w:cs="Times New Roman"/>
                 <w:sz w:val="24"/>
                 <w:szCs w:val="24"/>
                 <w:lang w:eastAsia="zh-CN"/>
@@ -1523,7 +1523,7 @@
           <w:p>
             <w:pPr>
               <w:rPr>
-                <w:rFonts w:ascii="Times New Roman" w:hAnsi="Times New Roman" w:cs="Times New Roman" w:hint="eastAsia"/>
+                <w:rFonts w:ascii="Times New Roman" w:hAnsi="Times New Roman" w:cs="Times New Roman"/>
                 <w:color w:val="4472C4" w:themeColor="accent1"/>
                 <w:sz w:val="24"/>
                 <w:szCs w:val="24"/>
@@ -1549,7 +1549,7 @@
           <w:p>
             <w:pPr>
               <w:rPr>
-                <w:rFonts w:ascii="Times New Roman" w:hAnsi="Times New Roman" w:cs="Times New Roman" w:hint="eastAsia"/>
+                <w:rFonts w:ascii="Times New Roman" w:hAnsi="Times New Roman" w:cs="Times New Roman"/>
                 <w:color w:val="4472C4" w:themeColor="accent1"/>
                 <w:sz w:val="24"/>
                 <w:szCs w:val="24"/>
@@ -1575,32 +1575,22 @@
           <w:p>
             <w:pPr>
               <w:rPr>
-                <w:rFonts w:ascii="Times New Roman" w:hAnsi="Times New Roman" w:cs="Times New Roman" w:hint="eastAsia"/>
-                <w:color w:val="4472C4" w:themeColor="accent1"/>
-                <w:sz w:val="24"/>
-                <w:szCs w:val="24"/>
-                <w:lang w:eastAsia="zh-CN"/>
-              </w:rPr>
-            </w:pPr>
-            <w:r>
-              <w:rPr>
-                <w:rFonts w:ascii="Times New Roman" w:hAnsi="Times New Roman" w:cs="Times New Roman" w:hint="eastAsia"/>
-                <w:color w:val="4472C4" w:themeColor="accent1"/>
-                <w:sz w:val="24"/>
-                <w:szCs w:val="24"/>
-                <w:lang w:eastAsia="zh-CN"/>
-              </w:rPr>
-              <w:t xml:space="preserve">Target is </w:t>
-            </w:r>
-            <w:r>
-              <w:rPr>
-                <w:rFonts w:ascii="Times New Roman" w:hAnsi="Times New Roman" w:cs="Times New Roman" w:hint="eastAsia"/>
-                <w:color w:val="4472C4" w:themeColor="accent1"/>
-                <w:sz w:val="24"/>
-                <w:szCs w:val="24"/>
-                <w:lang w:eastAsia="zh-CN"/>
-              </w:rPr>
-              <w:t>123</w:t>
+                <w:rFonts w:ascii="Times New Roman" w:hAnsi="Times New Roman" w:cs="Times New Roman"/>
+                <w:color w:val="4472C4" w:themeColor="accent1"/>
+                <w:sz w:val="24"/>
+                <w:szCs w:val="24"/>
+                <w:lang w:eastAsia="zh-CN"/>
+              </w:rPr>
+            </w:pPr>
+            <w:r>
+              <w:rPr>
+                <w:rFonts w:ascii="Times New Roman" w:hAnsi="Times New Roman" w:cs="Times New Roman" w:hint="eastAsia"/>
+                <w:color w:val="4472C4" w:themeColor="accent1"/>
+                <w:sz w:val="24"/>
+                <w:szCs w:val="24"/>
+                <w:lang w:eastAsia="zh-CN"/>
+              </w:rPr>
+              <w:t>Target is 123</w:t>
             </w:r>
           </w:p>
         </w:tc>
@@ -1611,7 +1601,7 @@
           <w:p>
             <w:pPr>
               <w:rPr>
-                <w:rFonts w:ascii="Times New Roman" w:hAnsi="Times New Roman" w:cs="Times New Roman" w:hint="eastAsia"/>
+                <w:rFonts w:ascii="Times New Roman" w:hAnsi="Times New Roman" w:cs="Times New Roman"/>
                 <w:sz w:val="24"/>
                 <w:szCs w:val="24"/>
                 <w:lang w:eastAsia="zh-CN"/>
@@ -1636,7 +1626,7 @@
           <w:p>
             <w:pPr>
               <w:rPr>
-                <w:rFonts w:ascii="Times New Roman" w:hAnsi="Times New Roman" w:cs="Times New Roman" w:hint="eastAsia"/>
+                <w:rFonts w:ascii="Times New Roman" w:hAnsi="Times New Roman" w:cs="Times New Roman"/>
                 <w:sz w:val="24"/>
                 <w:szCs w:val="24"/>
                 <w:lang w:eastAsia="zh-CN"/>
@@ -1660,7 +1650,7 @@
           <w:p>
             <w:pPr>
               <w:rPr>
-                <w:rFonts w:ascii="Times New Roman" w:hAnsi="Times New Roman" w:cs="Times New Roman" w:hint="eastAsia"/>
+                <w:rFonts w:ascii="Times New Roman" w:hAnsi="Times New Roman" w:cs="Times New Roman"/>
                 <w:sz w:val="24"/>
                 <w:szCs w:val="24"/>
                 <w:lang w:eastAsia="zh-CN"/>
@@ -1684,7 +1674,7 @@
           <w:p>
             <w:pPr>
               <w:rPr>
-                <w:rFonts w:ascii="Times New Roman" w:hAnsi="Times New Roman" w:cs="Times New Roman" w:hint="eastAsia"/>
+                <w:rFonts w:ascii="Times New Roman" w:hAnsi="Times New Roman" w:cs="Times New Roman"/>
                 <w:sz w:val="24"/>
                 <w:szCs w:val="24"/>
                 <w:lang w:eastAsia="zh-CN"/>
@@ -1719,7 +1709,7 @@
           <w:p>
             <w:pPr>
               <w:rPr>
-                <w:rFonts w:ascii="Times New Roman" w:hAnsi="Times New Roman" w:cs="Times New Roman" w:hint="eastAsia"/>
+                <w:rFonts w:ascii="Times New Roman" w:hAnsi="Times New Roman" w:cs="Times New Roman"/>
                 <w:color w:val="4472C4" w:themeColor="accent1"/>
                 <w:sz w:val="24"/>
                 <w:szCs w:val="24"/>
@@ -1745,7 +1735,7 @@
           <w:p>
             <w:pPr>
               <w:rPr>
-                <w:rFonts w:ascii="Times New Roman" w:hAnsi="Times New Roman" w:cs="Times New Roman" w:hint="eastAsia"/>
+                <w:rFonts w:ascii="Times New Roman" w:hAnsi="Times New Roman" w:cs="Times New Roman"/>
                 <w:color w:val="4472C4" w:themeColor="accent1"/>
                 <w:sz w:val="24"/>
                 <w:szCs w:val="24"/>
@@ -1771,32 +1761,22 @@
           <w:p>
             <w:pPr>
               <w:rPr>
-                <w:rFonts w:ascii="Times New Roman" w:hAnsi="Times New Roman" w:cs="Times New Roman" w:hint="eastAsia"/>
-                <w:color w:val="4472C4" w:themeColor="accent1"/>
-                <w:sz w:val="24"/>
-                <w:szCs w:val="24"/>
-                <w:lang w:eastAsia="zh-CN"/>
-              </w:rPr>
-            </w:pPr>
-            <w:r>
-              <w:rPr>
-                <w:rFonts w:ascii="Times New Roman" w:hAnsi="Times New Roman" w:cs="Times New Roman" w:hint="eastAsia"/>
-                <w:color w:val="4472C4" w:themeColor="accent1"/>
-                <w:sz w:val="24"/>
-                <w:szCs w:val="24"/>
-                <w:lang w:eastAsia="zh-CN"/>
-              </w:rPr>
-              <w:t xml:space="preserve">Target is </w:t>
-            </w:r>
-            <w:r>
-              <w:rPr>
-                <w:rFonts w:ascii="Times New Roman" w:hAnsi="Times New Roman" w:cs="Times New Roman" w:hint="eastAsia"/>
-                <w:color w:val="4472C4" w:themeColor="accent1"/>
-                <w:sz w:val="24"/>
-                <w:szCs w:val="24"/>
-                <w:lang w:eastAsia="zh-CN"/>
-              </w:rPr>
-              <w:t>1.0</w:t>
+                <w:rFonts w:ascii="Times New Roman" w:hAnsi="Times New Roman" w:cs="Times New Roman"/>
+                <w:color w:val="4472C4" w:themeColor="accent1"/>
+                <w:sz w:val="24"/>
+                <w:szCs w:val="24"/>
+                <w:lang w:eastAsia="zh-CN"/>
+              </w:rPr>
+            </w:pPr>
+            <w:r>
+              <w:rPr>
+                <w:rFonts w:ascii="Times New Roman" w:hAnsi="Times New Roman" w:cs="Times New Roman" w:hint="eastAsia"/>
+                <w:color w:val="4472C4" w:themeColor="accent1"/>
+                <w:sz w:val="24"/>
+                <w:szCs w:val="24"/>
+                <w:lang w:eastAsia="zh-CN"/>
+              </w:rPr>
+              <w:t>Target is 1.0</w:t>
             </w:r>
           </w:p>
         </w:tc>
@@ -1807,7 +1787,7 @@
           <w:p>
             <w:pPr>
               <w:rPr>
-                <w:rFonts w:ascii="Times New Roman" w:hAnsi="Times New Roman" w:cs="Times New Roman" w:hint="eastAsia"/>
+                <w:rFonts w:ascii="Times New Roman" w:hAnsi="Times New Roman" w:cs="Times New Roman"/>
                 <w:sz w:val="24"/>
                 <w:szCs w:val="24"/>
                 <w:lang w:eastAsia="zh-CN"/>
@@ -1832,7 +1812,7 @@
           <w:p>
             <w:pPr>
               <w:rPr>
-                <w:rFonts w:ascii="Times New Roman" w:hAnsi="Times New Roman" w:cs="Times New Roman" w:hint="eastAsia"/>
+                <w:rFonts w:ascii="Times New Roman" w:hAnsi="Times New Roman" w:cs="Times New Roman"/>
                 <w:sz w:val="24"/>
                 <w:szCs w:val="24"/>
                 <w:lang w:eastAsia="zh-CN"/>
@@ -1856,7 +1836,7 @@
           <w:p>
             <w:pPr>
               <w:rPr>
-                <w:rFonts w:ascii="Times New Roman" w:hAnsi="Times New Roman" w:cs="Times New Roman" w:hint="eastAsia"/>
+                <w:rFonts w:ascii="Times New Roman" w:hAnsi="Times New Roman" w:cs="Times New Roman"/>
                 <w:sz w:val="24"/>
                 <w:szCs w:val="24"/>
                 <w:lang w:eastAsia="zh-CN"/>
@@ -1880,7 +1860,7 @@
           <w:p>
             <w:pPr>
               <w:rPr>
-                <w:rFonts w:ascii="Times New Roman" w:hAnsi="Times New Roman" w:cs="Times New Roman" w:hint="eastAsia"/>
+                <w:rFonts w:ascii="Times New Roman" w:hAnsi="Times New Roman" w:cs="Times New Roman"/>
                 <w:sz w:val="24"/>
                 <w:szCs w:val="24"/>
                 <w:lang w:eastAsia="zh-CN"/>
@@ -1924,7 +1904,7 @@
           <w:p>
             <w:pPr>
               <w:rPr>
-                <w:rFonts w:ascii="Times New Roman" w:hAnsi="Times New Roman" w:cs="Times New Roman" w:hint="eastAsia"/>
+                <w:rFonts w:ascii="Times New Roman" w:hAnsi="Times New Roman" w:cs="Times New Roman"/>
                 <w:color w:val="4472C4" w:themeColor="accent1"/>
                 <w:sz w:val="24"/>
                 <w:szCs w:val="24"/>
@@ -1950,7 +1930,7 @@
           <w:p>
             <w:pPr>
               <w:rPr>
-                <w:rFonts w:ascii="Times New Roman" w:hAnsi="Times New Roman" w:cs="Times New Roman" w:hint="eastAsia"/>
+                <w:rFonts w:ascii="Times New Roman" w:hAnsi="Times New Roman" w:cs="Times New Roman"/>
                 <w:color w:val="4472C4" w:themeColor="accent1"/>
                 <w:sz w:val="24"/>
                 <w:szCs w:val="24"/>
@@ -1976,32 +1956,22 @@
           <w:p>
             <w:pPr>
               <w:rPr>
-                <w:rFonts w:ascii="Times New Roman" w:hAnsi="Times New Roman" w:cs="Times New Roman" w:hint="eastAsia"/>
-                <w:color w:val="4472C4" w:themeColor="accent1"/>
-                <w:sz w:val="24"/>
-                <w:szCs w:val="24"/>
-                <w:lang w:eastAsia="zh-CN"/>
-              </w:rPr>
-            </w:pPr>
-            <w:r>
-              <w:rPr>
-                <w:rFonts w:ascii="Times New Roman" w:hAnsi="Times New Roman" w:cs="Times New Roman" w:hint="eastAsia"/>
-                <w:color w:val="4472C4" w:themeColor="accent1"/>
-                <w:sz w:val="24"/>
-                <w:szCs w:val="24"/>
-                <w:lang w:eastAsia="zh-CN"/>
-              </w:rPr>
-              <w:t xml:space="preserve">Target is </w:t>
-            </w:r>
-            <w:r>
-              <w:rPr>
-                <w:rFonts w:ascii="Times New Roman" w:hAnsi="Times New Roman" w:cs="Times New Roman" w:hint="eastAsia"/>
-                <w:color w:val="4472C4" w:themeColor="accent1"/>
-                <w:sz w:val="24"/>
-                <w:szCs w:val="24"/>
-                <w:lang w:eastAsia="zh-CN"/>
-              </w:rPr>
-              <w:t>[1,2,3]</w:t>
+                <w:rFonts w:ascii="Times New Roman" w:hAnsi="Times New Roman" w:cs="Times New Roman"/>
+                <w:color w:val="4472C4" w:themeColor="accent1"/>
+                <w:sz w:val="24"/>
+                <w:szCs w:val="24"/>
+                <w:lang w:eastAsia="zh-CN"/>
+              </w:rPr>
+            </w:pPr>
+            <w:r>
+              <w:rPr>
+                <w:rFonts w:ascii="Times New Roman" w:hAnsi="Times New Roman" w:cs="Times New Roman" w:hint="eastAsia"/>
+                <w:color w:val="4472C4" w:themeColor="accent1"/>
+                <w:sz w:val="24"/>
+                <w:szCs w:val="24"/>
+                <w:lang w:eastAsia="zh-CN"/>
+              </w:rPr>
+              <w:t>Target is [1,2,3]</w:t>
             </w:r>
           </w:p>
         </w:tc>
@@ -2012,7 +1982,7 @@
           <w:p>
             <w:pPr>
               <w:rPr>
-                <w:rFonts w:ascii="Times New Roman" w:hAnsi="Times New Roman" w:cs="Times New Roman" w:hint="eastAsia"/>
+                <w:rFonts w:ascii="Times New Roman" w:hAnsi="Times New Roman" w:cs="Times New Roman"/>
                 <w:sz w:val="24"/>
                 <w:szCs w:val="24"/>
                 <w:lang w:eastAsia="zh-CN"/>
@@ -2037,7 +2007,7 @@
           <w:p>
             <w:pPr>
               <w:rPr>
-                <w:rFonts w:ascii="Times New Roman" w:hAnsi="Times New Roman" w:cs="Times New Roman" w:hint="eastAsia"/>
+                <w:rFonts w:ascii="Times New Roman" w:hAnsi="Times New Roman" w:cs="Times New Roman"/>
                 <w:sz w:val="24"/>
                 <w:szCs w:val="24"/>
                 <w:lang w:eastAsia="zh-CN"/>
@@ -2061,7 +2031,7 @@
           <w:p>
             <w:pPr>
               <w:rPr>
-                <w:rFonts w:ascii="Times New Roman" w:hAnsi="Times New Roman" w:cs="Times New Roman" w:hint="eastAsia"/>
+                <w:rFonts w:ascii="Times New Roman" w:hAnsi="Times New Roman" w:cs="Times New Roman"/>
                 <w:sz w:val="24"/>
                 <w:szCs w:val="24"/>
                 <w:lang w:eastAsia="zh-CN"/>
@@ -2085,7 +2055,7 @@
           <w:p>
             <w:pPr>
               <w:rPr>
-                <w:rFonts w:ascii="Times New Roman" w:hAnsi="Times New Roman" w:cs="Times New Roman" w:hint="eastAsia"/>
+                <w:rFonts w:ascii="Times New Roman" w:hAnsi="Times New Roman" w:cs="Times New Roman"/>
                 <w:sz w:val="24"/>
                 <w:szCs w:val="24"/>
                 <w:lang w:eastAsia="zh-CN"/>
@@ -2120,7 +2090,7 @@
           <w:p>
             <w:pPr>
               <w:rPr>
-                <w:rFonts w:ascii="Times New Roman" w:hAnsi="Times New Roman" w:cs="Times New Roman" w:hint="eastAsia"/>
+                <w:rFonts w:ascii="Times New Roman" w:hAnsi="Times New Roman" w:cs="Times New Roman"/>
                 <w:color w:val="4472C4" w:themeColor="accent1"/>
                 <w:sz w:val="24"/>
                 <w:szCs w:val="24"/>
@@ -2146,7 +2116,7 @@
           <w:p>
             <w:pPr>
               <w:rPr>
-                <w:rFonts w:ascii="Times New Roman" w:hAnsi="Times New Roman" w:cs="Times New Roman" w:hint="eastAsia"/>
+                <w:rFonts w:ascii="Times New Roman" w:hAnsi="Times New Roman" w:cs="Times New Roman"/>
                 <w:color w:val="4472C4" w:themeColor="accent1"/>
                 <w:sz w:val="24"/>
                 <w:szCs w:val="24"/>
@@ -2172,7 +2142,7 @@
           <w:p>
             <w:pPr>
               <w:rPr>
-                <w:rFonts w:ascii="Times New Roman" w:hAnsi="Times New Roman" w:cs="Times New Roman" w:hint="eastAsia"/>
+                <w:rFonts w:ascii="Times New Roman" w:hAnsi="Times New Roman" w:cs="Times New Roman"/>
                 <w:color w:val="4472C4" w:themeColor="accent1"/>
                 <w:sz w:val="24"/>
                 <w:szCs w:val="24"/>
@@ -2257,7 +2227,7 @@
           <w:p>
             <w:pPr>
               <w:rPr>
-                <w:rFonts w:ascii="Times New Roman" w:hAnsi="Times New Roman" w:cs="Times New Roman" w:hint="eastAsia"/>
+                <w:rFonts w:ascii="Times New Roman" w:hAnsi="Times New Roman" w:cs="Times New Roman"/>
                 <w:sz w:val="24"/>
                 <w:szCs w:val="24"/>
                 <w:lang w:eastAsia="zh-CN"/>
@@ -2281,7 +2251,7 @@
           <w:p>
             <w:pPr>
               <w:rPr>
-                <w:rFonts w:ascii="Times New Roman" w:hAnsi="Times New Roman" w:cs="Times New Roman" w:hint="eastAsia"/>
+                <w:rFonts w:ascii="Times New Roman" w:hAnsi="Times New Roman" w:cs="Times New Roman"/>
                 <w:sz w:val="24"/>
                 <w:szCs w:val="24"/>
                 <w:lang w:eastAsia="zh-CN"/>
@@ -2377,33 +2347,13 @@
             </w:pPr>
             <w:r>
               <w:rPr>
-                <w:rFonts w:ascii="Times New Roman" w:hAnsi="Times New Roman" w:cs="Times New Roman"/>
-                <w:color w:val="4472C4" w:themeColor="accent1"/>
-                <w:sz w:val="24"/>
-                <w:szCs w:val="24"/>
-                <w:lang w:eastAsia="zh-CN"/>
-              </w:rPr>
-              <w:t>F</w:t>
-            </w:r>
-            <w:r>
-              <w:rPr>
-                <w:rFonts w:ascii="Times New Roman" w:hAnsi="Times New Roman" w:cs="Times New Roman" w:hint="eastAsia"/>
-                <w:color w:val="4472C4" w:themeColor="accent1"/>
-                <w:sz w:val="24"/>
-                <w:szCs w:val="24"/>
-                <w:lang w:eastAsia="zh-CN"/>
-              </w:rPr>
-              <w:t xml:space="preserve">ilename is  </w:t>
-            </w:r>
-            <w:r>
-              <w:rPr>
-                <w:rFonts w:ascii="Times New Roman" w:hAnsi="Times New Roman" w:cs="Times New Roman"/>
-                <w:color w:val="4472C4" w:themeColor="accent1"/>
-                <w:sz w:val="24"/>
-                <w:szCs w:val="24"/>
-                <w:lang w:eastAsia="zh-CN"/>
-              </w:rPr>
-              <w:t>""</w:t>
+                <w:rFonts w:ascii="Times New Roman" w:hAnsi="Times New Roman" w:cs="Times New Roman" w:hint="eastAsia"/>
+                <w:color w:val="4472C4" w:themeColor="accent1"/>
+                <w:sz w:val="24"/>
+                <w:szCs w:val="24"/>
+                <w:lang w:eastAsia="zh-CN"/>
+              </w:rPr>
+              <w:t>Target is None</w:t>
             </w:r>
           </w:p>
         </w:tc>
@@ -2422,12 +2372,12 @@
             </w:pPr>
             <w:r>
               <w:rPr>
-                <w:rFonts w:ascii="Times New Roman" w:hAnsi="Times New Roman" w:cs="Times New Roman"/>
-                <w:sz w:val="24"/>
-                <w:szCs w:val="24"/>
-                <w:lang w:eastAsia="zh-CN"/>
-              </w:rPr>
-              <w:t>FileNotFoundError</w:t>
+                <w:rFonts w:ascii="Times New Roman" w:hAnsi="Times New Roman" w:cs="Times New Roman" w:hint="eastAsia"/>
+                <w:sz w:val="24"/>
+                <w:szCs w:val="24"/>
+                <w:lang w:eastAsia="zh-CN"/>
+              </w:rPr>
+              <w:t>Displays all content</w:t>
             </w:r>
           </w:p>
         </w:tc>
@@ -2447,12 +2397,12 @@
             </w:pPr>
             <w:r>
               <w:rPr>
-                <w:rFonts w:ascii="Times New Roman" w:hAnsi="Times New Roman" w:cs="Times New Roman"/>
-                <w:sz w:val="24"/>
-                <w:szCs w:val="24"/>
-                <w:lang w:eastAsia="zh-CN"/>
-              </w:rPr>
-              <w:t>FileNotFoundError</w:t>
+                <w:rFonts w:ascii="Times New Roman" w:hAnsi="Times New Roman" w:cs="Times New Roman" w:hint="eastAsia"/>
+                <w:sz w:val="24"/>
+                <w:szCs w:val="24"/>
+                <w:lang w:eastAsia="zh-CN"/>
+              </w:rPr>
+              <w:t>Displays all content</w:t>
             </w:r>
           </w:p>
         </w:tc>
@@ -2500,7 +2450,25 @@
                 <w:szCs w:val="24"/>
                 <w:lang w:eastAsia="zh-CN"/>
               </w:rPr>
-              <w:t>test_empty_string_input</w:t>
+              <w:t>t</w:t>
+            </w:r>
+            <w:r>
+              <w:rPr>
+                <w:rFonts w:ascii="Times New Roman" w:hAnsi="Times New Roman" w:cs="Times New Roman"/>
+                <w:sz w:val="24"/>
+                <w:szCs w:val="24"/>
+                <w:lang w:eastAsia="zh-CN"/>
+              </w:rPr>
+              <w:t>est_none_search_target</w:t>
+            </w:r>
+            <w:r>
+              <w:rPr>
+                <w:rFonts w:ascii="Times New Roman" w:hAnsi="Times New Roman" w:cs="Times New Roman" w:hint="eastAsia"/>
+                <w:sz w:val="24"/>
+                <w:szCs w:val="24"/>
+                <w:lang w:eastAsia="zh-CN"/>
+              </w:rPr>
+              <w:t xml:space="preserve"> </w:t>
             </w:r>
             <w:r>
               <w:rPr>
@@ -2574,7 +2542,7 @@
           <w:p>
             <w:pPr>
               <w:rPr>
-                <w:rFonts w:ascii="Times New Roman" w:hAnsi="Times New Roman" w:cs="Times New Roman" w:hint="eastAsia"/>
+                <w:rFonts w:ascii="Times New Roman" w:hAnsi="Times New Roman" w:cs="Times New Roman"/>
                 <w:color w:val="4472C4" w:themeColor="accent1"/>
                 <w:sz w:val="24"/>
                 <w:szCs w:val="24"/>
@@ -2599,57 +2567,17 @@
                 <w:szCs w:val="24"/>
                 <w:lang w:eastAsia="zh-CN"/>
               </w:rPr>
-              <w:t xml:space="preserve">ilename is </w:t>
-            </w:r>
-            <w:r>
-              <w:rPr>
-                <w:rFonts w:ascii="Times New Roman" w:hAnsi="Times New Roman" w:cs="Times New Roman"/>
-                <w:color w:val="4472C4" w:themeColor="accent1"/>
-                <w:sz w:val="24"/>
-                <w:szCs w:val="24"/>
-                <w:lang w:eastAsia="zh-CN"/>
-              </w:rPr>
-              <w:t>"products_copy.csv"</w:t>
-            </w:r>
-            <w:r>
-              <w:rPr>
-                <w:rFonts w:ascii="Times New Roman" w:hAnsi="Times New Roman" w:cs="Times New Roman" w:hint="eastAsia"/>
-                <w:color w:val="4472C4" w:themeColor="accent1"/>
-                <w:sz w:val="24"/>
-                <w:szCs w:val="24"/>
-                <w:lang w:eastAsia="zh-CN"/>
-              </w:rPr>
-              <w:t xml:space="preserve">, target is </w:t>
-            </w:r>
-            <w:r>
-              <w:rPr>
-                <w:rFonts w:ascii="Times New Roman" w:hAnsi="Times New Roman" w:cs="Times New Roman"/>
-                <w:color w:val="4472C4" w:themeColor="accent1"/>
-                <w:sz w:val="24"/>
-                <w:szCs w:val="24"/>
-                <w:lang w:eastAsia="zh-CN"/>
-              </w:rPr>
-              <w:t>"</w:t>
-            </w:r>
-            <w:r>
-              <w:rPr>
-                <w:rFonts w:ascii="Times New Roman" w:hAnsi="Times New Roman" w:cs="Times New Roman" w:hint="eastAsia"/>
-                <w:color w:val="4472C4" w:themeColor="accent1"/>
-                <w:sz w:val="24"/>
-                <w:szCs w:val="24"/>
-                <w:lang w:eastAsia="zh-CN"/>
-              </w:rPr>
-              <w:t>apple</w:t>
-            </w:r>
-            <w:r>
-              <w:rPr>
-                <w:rFonts w:ascii="Times New Roman" w:hAnsi="Times New Roman" w:cs="Times New Roman"/>
-                <w:color w:val="4472C4" w:themeColor="accent1"/>
-                <w:sz w:val="24"/>
-                <w:szCs w:val="24"/>
-                <w:lang w:eastAsia="zh-CN"/>
-              </w:rPr>
-              <w:t>"</w:t>
+              <w:t xml:space="preserve">ilename is  </w:t>
+            </w:r>
+            <w:r>
+              <w:rPr>
+                <w:rFonts w:ascii="Times New Roman" w:hAnsi="Times New Roman" w:cs="Times New Roman"/>
+                <w:color w:val="4472C4" w:themeColor="accent1"/>
+                <w:sz w:val="24"/>
+                <w:szCs w:val="24"/>
+                <w:lang w:eastAsia="zh-CN"/>
+              </w:rPr>
+              <w:t>""</w:t>
             </w:r>
           </w:p>
         </w:tc>
@@ -2660,29 +2588,20 @@
           <w:p>
             <w:pPr>
               <w:rPr>
-                <w:rFonts w:ascii="Times New Roman" w:hAnsi="Times New Roman" w:cs="Times New Roman" w:hint="eastAsia"/>
-                <w:sz w:val="24"/>
-                <w:szCs w:val="24"/>
-                <w:lang w:eastAsia="zh-CN"/>
-              </w:rPr>
-            </w:pPr>
-            <w:r>
-              <w:rPr>
-                <w:rFonts w:ascii="Times New Roman" w:hAnsi="Times New Roman" w:cs="Times New Roman"/>
-                <w:sz w:val="24"/>
-                <w:szCs w:val="24"/>
-                <w:lang w:eastAsia="zh-CN"/>
-              </w:rPr>
-              <w:t xml:space="preserve">Displays </w:t>
-            </w:r>
-            <w:r>
-              <w:rPr>
-                <w:rFonts w:ascii="Times New Roman" w:hAnsi="Times New Roman" w:cs="Times New Roman" w:hint="eastAsia"/>
-                <w:sz w:val="24"/>
-                <w:szCs w:val="24"/>
-                <w:lang w:eastAsia="zh-CN"/>
-              </w:rPr>
-              <w:t>target product</w:t>
+                <w:rFonts w:ascii="Times New Roman" w:hAnsi="Times New Roman" w:cs="Times New Roman"/>
+                <w:sz w:val="24"/>
+                <w:szCs w:val="24"/>
+                <w:lang w:eastAsia="zh-CN"/>
+              </w:rPr>
+            </w:pPr>
+            <w:r>
+              <w:rPr>
+                <w:rFonts w:ascii="Times New Roman" w:hAnsi="Times New Roman" w:cs="Times New Roman"/>
+                <w:sz w:val="24"/>
+                <w:szCs w:val="24"/>
+                <w:lang w:eastAsia="zh-CN"/>
+              </w:rPr>
+              <w:t>FileNotFoundError</w:t>
             </w:r>
           </w:p>
         </w:tc>
@@ -2707,16 +2626,7 @@
                 <w:szCs w:val="24"/>
                 <w:lang w:eastAsia="zh-CN"/>
               </w:rPr>
-              <w:t xml:space="preserve">Displays </w:t>
-            </w:r>
-            <w:r>
-              <w:rPr>
-                <w:rFonts w:ascii="Times New Roman" w:hAnsi="Times New Roman" w:cs="Times New Roman" w:hint="eastAsia"/>
-                <w:sz w:val="24"/>
-                <w:szCs w:val="24"/>
-                <w:lang w:eastAsia="zh-CN"/>
-              </w:rPr>
-              <w:t>target product</w:t>
+              <w:t>FileNotFoundError</w:t>
             </w:r>
           </w:p>
         </w:tc>
@@ -2764,7 +2674,7 @@
                 <w:szCs w:val="24"/>
                 <w:lang w:eastAsia="zh-CN"/>
               </w:rPr>
-              <w:t>test_right_filename</w:t>
+              <w:t>test_empty_string_input</w:t>
             </w:r>
             <w:r>
               <w:rPr>
@@ -2873,28 +2783,7 @@
                 <w:szCs w:val="24"/>
                 <w:lang w:eastAsia="zh-CN"/>
               </w:rPr>
-              <w:t>"products</w:t>
-            </w:r>
-            <w:r>
-              <w:rPr>
-                <w:rFonts w:ascii="Times New Roman" w:hAnsi="Times New Roman" w:cs="Times New Roman" w:hint="eastAsia"/>
-                <w:color w:val="4472C4" w:themeColor="accent1"/>
-                <w:sz w:val="24"/>
-                <w:szCs w:val="24"/>
-                <w:lang w:eastAsia="zh-CN"/>
-              </w:rPr>
-              <w:t xml:space="preserve"> </w:t>
-            </w:r>
-            <w:r>
-              <w:rPr>
-                <w:rFonts w:ascii="Times New Roman" w:hAnsi="Times New Roman" w:cs="Times New Roman"/>
-                <w:color w:val="4472C4" w:themeColor="accent1"/>
-                <w:sz w:val="24"/>
-                <w:szCs w:val="24"/>
-                <w:lang w:eastAsia="zh-CN"/>
-              </w:rPr>
-              <w:lastRenderedPageBreak/>
-              <w:t>copy.csv"</w:t>
+              <w:t>"products_copy.csv"</w:t>
             </w:r>
             <w:r>
               <w:rPr>
@@ -2958,7 +2847,6 @@
                 <w:szCs w:val="24"/>
                 <w:lang w:eastAsia="zh-CN"/>
               </w:rPr>
-              <w:lastRenderedPageBreak/>
               <w:t xml:space="preserve">Displays </w:t>
             </w:r>
             <w:r>
@@ -3050,7 +2938,7 @@
                 <w:szCs w:val="24"/>
                 <w:lang w:eastAsia="zh-CN"/>
               </w:rPr>
-              <w:t>test_valid_filename_with_spaces</w:t>
+              <w:t>test_right_filename</w:t>
             </w:r>
             <w:r>
               <w:rPr>
@@ -3087,6 +2975,7 @@
                 <w:szCs w:val="24"/>
                 <w:lang w:eastAsia="zh-CN"/>
               </w:rPr>
+              <w:lastRenderedPageBreak/>
               <w:t>11</w:t>
             </w:r>
           </w:p>
@@ -3159,37 +3048,17 @@
                 <w:szCs w:val="24"/>
                 <w:lang w:eastAsia="zh-CN"/>
               </w:rPr>
-              <w:t>"prod</w:t>
-            </w:r>
-            <w:r>
-              <w:rPr>
-                <w:rFonts w:ascii="Times New Roman" w:hAnsi="Times New Roman" w:cs="Times New Roman" w:hint="eastAsia"/>
-                <w:color w:val="4472C4" w:themeColor="accent1"/>
-                <w:sz w:val="24"/>
-                <w:szCs w:val="24"/>
-                <w:lang w:eastAsia="zh-CN"/>
-              </w:rPr>
-              <w:t>%</w:t>
-            </w:r>
-            <w:r>
-              <w:rPr>
-                <w:rFonts w:ascii="Times New Roman" w:hAnsi="Times New Roman" w:cs="Times New Roman"/>
-                <w:color w:val="4472C4" w:themeColor="accent1"/>
-                <w:sz w:val="24"/>
-                <w:szCs w:val="24"/>
-                <w:lang w:eastAsia="zh-CN"/>
-              </w:rPr>
-              <w:t>ucts</w:t>
-            </w:r>
-            <w:r>
-              <w:rPr>
-                <w:rFonts w:ascii="Times New Roman" w:hAnsi="Times New Roman" w:cs="Times New Roman" w:hint="eastAsia"/>
-                <w:color w:val="4472C4" w:themeColor="accent1"/>
-                <w:sz w:val="24"/>
-                <w:szCs w:val="24"/>
-                <w:lang w:eastAsia="zh-CN"/>
-              </w:rPr>
-              <w:t>@</w:t>
+              <w:t>"products</w:t>
+            </w:r>
+            <w:r>
+              <w:rPr>
+                <w:rFonts w:ascii="Times New Roman" w:hAnsi="Times New Roman" w:cs="Times New Roman" w:hint="eastAsia"/>
+                <w:color w:val="4472C4" w:themeColor="accent1"/>
+                <w:sz w:val="24"/>
+                <w:szCs w:val="24"/>
+                <w:lang w:eastAsia="zh-CN"/>
+              </w:rPr>
+              <w:t xml:space="preserve"> </w:t>
             </w:r>
             <w:r>
               <w:rPr>
@@ -3354,7 +3223,7 @@
                 <w:szCs w:val="24"/>
                 <w:lang w:eastAsia="zh-CN"/>
               </w:rPr>
-              <w:t>test_valid_filename_with_special_characters</w:t>
+              <w:t>test_valid_filename_with_spaces</w:t>
             </w:r>
             <w:r>
               <w:rPr>
@@ -3463,7 +3332,47 @@
                 <w:szCs w:val="24"/>
                 <w:lang w:eastAsia="zh-CN"/>
               </w:rPr>
-              <w:t>"PROdUCTS.csv"</w:t>
+              <w:t>"prod</w:t>
+            </w:r>
+            <w:r>
+              <w:rPr>
+                <w:rFonts w:ascii="Times New Roman" w:hAnsi="Times New Roman" w:cs="Times New Roman" w:hint="eastAsia"/>
+                <w:color w:val="4472C4" w:themeColor="accent1"/>
+                <w:sz w:val="24"/>
+                <w:szCs w:val="24"/>
+                <w:lang w:eastAsia="zh-CN"/>
+              </w:rPr>
+              <w:t>%</w:t>
+            </w:r>
+            <w:r>
+              <w:rPr>
+                <w:rFonts w:ascii="Times New Roman" w:hAnsi="Times New Roman" w:cs="Times New Roman"/>
+                <w:color w:val="4472C4" w:themeColor="accent1"/>
+                <w:sz w:val="24"/>
+                <w:szCs w:val="24"/>
+                <w:lang w:eastAsia="zh-CN"/>
+              </w:rPr>
+              <w:t>ucts</w:t>
+            </w:r>
+            <w:r>
+              <w:rPr>
+                <w:rFonts w:ascii="Times New Roman" w:hAnsi="Times New Roman" w:cs="Times New Roman" w:hint="eastAsia"/>
+                <w:color w:val="4472C4" w:themeColor="accent1"/>
+                <w:sz w:val="24"/>
+                <w:szCs w:val="24"/>
+                <w:lang w:eastAsia="zh-CN"/>
+              </w:rPr>
+              <w:t>@</w:t>
+            </w:r>
+            <w:r>
+              <w:rPr>
+                <w:rFonts w:ascii="Times New Roman" w:hAnsi="Times New Roman" w:cs="Times New Roman"/>
+                <w:color w:val="4472C4" w:themeColor="accent1"/>
+                <w:sz w:val="24"/>
+                <w:szCs w:val="24"/>
+                <w:lang w:eastAsia="zh-CN"/>
+              </w:rPr>
+              <w:t>copy.csv"</w:t>
             </w:r>
             <w:r>
               <w:rPr>
@@ -3618,7 +3527,7 @@
                 <w:szCs w:val="24"/>
                 <w:lang w:eastAsia="zh-CN"/>
               </w:rPr>
-              <w:t>test_valid_filename_with_different_case</w:t>
+              <w:t>test_valid_filename_with_special_characters</w:t>
             </w:r>
             <w:r>
               <w:rPr>
@@ -3727,47 +3636,7 @@
                 <w:szCs w:val="24"/>
                 <w:lang w:eastAsia="zh-CN"/>
               </w:rPr>
-              <w:t>"products.</w:t>
-            </w:r>
-            <w:r>
-              <w:rPr>
-                <w:rFonts w:ascii="Times New Roman" w:hAnsi="Times New Roman" w:cs="Times New Roman" w:hint="eastAsia"/>
-                <w:color w:val="4472C4" w:themeColor="accent1"/>
-                <w:sz w:val="24"/>
-                <w:szCs w:val="24"/>
-                <w:lang w:eastAsia="zh-CN"/>
-              </w:rPr>
-              <w:t>c</w:t>
-            </w:r>
-            <w:r>
-              <w:rPr>
-                <w:rFonts w:ascii="Times New Roman" w:hAnsi="Times New Roman" w:cs="Times New Roman"/>
-                <w:color w:val="4472C4" w:themeColor="accent1"/>
-                <w:sz w:val="24"/>
-                <w:szCs w:val="24"/>
-                <w:lang w:eastAsia="zh-CN"/>
-              </w:rPr>
-              <w:t>S</w:t>
-            </w:r>
-            <w:r>
-              <w:rPr>
-                <w:rFonts w:ascii="Times New Roman" w:hAnsi="Times New Roman" w:cs="Times New Roman" w:hint="eastAsia"/>
-                <w:color w:val="4472C4" w:themeColor="accent1"/>
-                <w:sz w:val="24"/>
-                <w:szCs w:val="24"/>
-                <w:lang w:eastAsia="zh-CN"/>
-              </w:rPr>
-              <w:t>v</w:t>
-            </w:r>
-            <w:r>
-              <w:rPr>
-                <w:rFonts w:ascii="Times New Roman" w:hAnsi="Times New Roman" w:cs="Times New Roman"/>
-                <w:color w:val="4472C4" w:themeColor="accent1"/>
-                <w:sz w:val="24"/>
-                <w:szCs w:val="24"/>
-                <w:lang w:eastAsia="zh-CN"/>
-              </w:rPr>
-              <w:t>"</w:t>
+              <w:t>"PROdUCTS.csv"</w:t>
             </w:r>
             <w:r>
               <w:rPr>
@@ -3922,7 +3791,7 @@
                 <w:szCs w:val="24"/>
                 <w:lang w:eastAsia="zh-CN"/>
               </w:rPr>
-              <w:t>test_valid_filename_with_different_extensions</w:t>
+              <w:t>test_valid_filename_with_different_case</w:t>
             </w:r>
             <w:r>
               <w:rPr>
@@ -3944,7 +3813,7 @@
           <w:p>
             <w:pPr>
               <w:rPr>
-                <w:rFonts w:ascii="Times New Roman" w:hAnsi="Times New Roman" w:cs="Times New Roman" w:hint="eastAsia"/>
+                <w:rFonts w:ascii="Times New Roman" w:hAnsi="Times New Roman" w:cs="Times New Roman"/>
                 <w:color w:val="4472C4" w:themeColor="accent1"/>
                 <w:sz w:val="24"/>
                 <w:szCs w:val="24"/>
@@ -3970,7 +3839,7 @@
           <w:p>
             <w:pPr>
               <w:rPr>
-                <w:rFonts w:ascii="Times New Roman" w:hAnsi="Times New Roman" w:cs="Times New Roman" w:hint="eastAsia"/>
+                <w:rFonts w:ascii="Times New Roman" w:hAnsi="Times New Roman" w:cs="Times New Roman"/>
                 <w:color w:val="4472C4" w:themeColor="accent1"/>
                 <w:sz w:val="24"/>
                 <w:szCs w:val="24"/>
@@ -4005,13 +3874,63 @@
             </w:pPr>
             <w:r>
               <w:rPr>
-                <w:rFonts w:ascii="Times New Roman" w:hAnsi="Times New Roman" w:cs="Times New Roman" w:hint="eastAsia"/>
-                <w:color w:val="4472C4" w:themeColor="accent1"/>
-                <w:sz w:val="24"/>
-                <w:szCs w:val="24"/>
-                <w:lang w:eastAsia="zh-CN"/>
-              </w:rPr>
-              <w:t xml:space="preserve">Target is </w:t>
+                <w:rFonts w:ascii="Times New Roman" w:hAnsi="Times New Roman" w:cs="Times New Roman"/>
+                <w:color w:val="4472C4" w:themeColor="accent1"/>
+                <w:sz w:val="24"/>
+                <w:szCs w:val="24"/>
+                <w:lang w:eastAsia="zh-CN"/>
+              </w:rPr>
+              <w:t>F</w:t>
+            </w:r>
+            <w:r>
+              <w:rPr>
+                <w:rFonts w:ascii="Times New Roman" w:hAnsi="Times New Roman" w:cs="Times New Roman" w:hint="eastAsia"/>
+                <w:color w:val="4472C4" w:themeColor="accent1"/>
+                <w:sz w:val="24"/>
+                <w:szCs w:val="24"/>
+                <w:lang w:eastAsia="zh-CN"/>
+              </w:rPr>
+              <w:t xml:space="preserve">ilename is </w:t>
+            </w:r>
+            <w:r>
+              <w:rPr>
+                <w:rFonts w:ascii="Times New Roman" w:hAnsi="Times New Roman" w:cs="Times New Roman"/>
+                <w:color w:val="4472C4" w:themeColor="accent1"/>
+                <w:sz w:val="24"/>
+                <w:szCs w:val="24"/>
+                <w:lang w:eastAsia="zh-CN"/>
+              </w:rPr>
+              <w:t>"products.</w:t>
+            </w:r>
+            <w:r>
+              <w:rPr>
+                <w:rFonts w:ascii="Times New Roman" w:hAnsi="Times New Roman" w:cs="Times New Roman" w:hint="eastAsia"/>
+                <w:color w:val="4472C4" w:themeColor="accent1"/>
+                <w:sz w:val="24"/>
+                <w:szCs w:val="24"/>
+                <w:lang w:eastAsia="zh-CN"/>
+              </w:rPr>
+              <w:t>c</w:t>
+            </w:r>
+            <w:r>
+              <w:rPr>
+                <w:rFonts w:ascii="Times New Roman" w:hAnsi="Times New Roman" w:cs="Times New Roman"/>
+                <w:color w:val="4472C4" w:themeColor="accent1"/>
+                <w:sz w:val="24"/>
+                <w:szCs w:val="24"/>
+                <w:lang w:eastAsia="zh-CN"/>
+              </w:rPr>
+              <w:t>S</w:t>
+            </w:r>
+            <w:r>
+              <w:rPr>
+                <w:rFonts w:ascii="Times New Roman" w:hAnsi="Times New Roman" w:cs="Times New Roman" w:hint="eastAsia"/>
+                <w:color w:val="4472C4" w:themeColor="accent1"/>
+                <w:sz w:val="24"/>
+                <w:szCs w:val="24"/>
+                <w:lang w:eastAsia="zh-CN"/>
+              </w:rPr>
+              <w:t>v</w:t>
             </w:r>
             <w:r>
               <w:rPr>
@@ -4031,7 +3950,27 @@
                 <w:szCs w:val="24"/>
                 <w:lang w:eastAsia="zh-CN"/>
               </w:rPr>
-              <w:t>APPLE</w:t>
+              <w:t xml:space="preserve">, target is </w:t>
+            </w:r>
+            <w:r>
+              <w:rPr>
+                <w:rFonts w:ascii="Times New Roman" w:hAnsi="Times New Roman" w:cs="Times New Roman"/>
+                <w:color w:val="4472C4" w:themeColor="accent1"/>
+                <w:sz w:val="24"/>
+                <w:szCs w:val="24"/>
+                <w:lang w:eastAsia="zh-CN"/>
+              </w:rPr>
+              <w:t>"</w:t>
+            </w:r>
+            <w:r>
+              <w:rPr>
+                <w:rFonts w:ascii="Times New Roman" w:hAnsi="Times New Roman" w:cs="Times New Roman" w:hint="eastAsia"/>
+                <w:color w:val="4472C4" w:themeColor="accent1"/>
+                <w:sz w:val="24"/>
+                <w:szCs w:val="24"/>
+                <w:lang w:eastAsia="zh-CN"/>
+              </w:rPr>
+              <w:t>apple</w:t>
             </w:r>
             <w:r>
               <w:rPr>
@@ -4119,7 +4058,7 @@
           <w:p>
             <w:pPr>
               <w:rPr>
-                <w:rFonts w:ascii="Times New Roman" w:hAnsi="Times New Roman" w:cs="Times New Roman" w:hint="eastAsia"/>
+                <w:rFonts w:ascii="Times New Roman" w:hAnsi="Times New Roman" w:cs="Times New Roman"/>
                 <w:sz w:val="24"/>
                 <w:szCs w:val="24"/>
                 <w:lang w:eastAsia="zh-CN"/>
@@ -4143,20 +4082,20 @@
           <w:p>
             <w:pPr>
               <w:rPr>
-                <w:rFonts w:ascii="Times New Roman" w:hAnsi="Times New Roman" w:cs="Times New Roman" w:hint="eastAsia"/>
-                <w:sz w:val="24"/>
-                <w:szCs w:val="24"/>
-                <w:lang w:eastAsia="zh-CN"/>
-              </w:rPr>
-            </w:pPr>
-            <w:r>
-              <w:rPr>
-                <w:rFonts w:ascii="Times New Roman" w:hAnsi="Times New Roman" w:cs="Times New Roman"/>
-                <w:sz w:val="24"/>
-                <w:szCs w:val="24"/>
-                <w:lang w:eastAsia="zh-CN"/>
-              </w:rPr>
-              <w:t>test_search_target_upper_case</w:t>
+                <w:rFonts w:ascii="Times New Roman" w:hAnsi="Times New Roman" w:cs="Times New Roman"/>
+                <w:sz w:val="24"/>
+                <w:szCs w:val="24"/>
+                <w:lang w:eastAsia="zh-CN"/>
+              </w:rPr>
+            </w:pPr>
+            <w:r>
+              <w:rPr>
+                <w:rFonts w:ascii="Times New Roman" w:hAnsi="Times New Roman" w:cs="Times New Roman"/>
+                <w:sz w:val="24"/>
+                <w:szCs w:val="24"/>
+                <w:lang w:eastAsia="zh-CN"/>
+              </w:rPr>
+              <w:t>test_valid_filename_with_different_extensions</w:t>
             </w:r>
             <w:r>
               <w:rPr>
@@ -4258,17 +4197,14 @@
               <w:t>"</w:t>
             </w:r>
             <w:r>
-              <w:t xml:space="preserve"> </w:t>
-            </w:r>
-            <w:r>
-              <w:rPr>
-                <w:rFonts w:ascii="Times New Roman" w:hAnsi="Times New Roman" w:cs="Times New Roman"/>
-                <w:color w:val="4472C4" w:themeColor="accent1"/>
-                <w:sz w:val="24"/>
-                <w:szCs w:val="24"/>
-                <w:lang w:eastAsia="zh-CN"/>
-              </w:rPr>
-              <w:t>aPpLe</w:t>
+              <w:rPr>
+                <w:rFonts w:ascii="Times New Roman" w:hAnsi="Times New Roman" w:cs="Times New Roman" w:hint="eastAsia"/>
+                <w:color w:val="4472C4" w:themeColor="accent1"/>
+                <w:sz w:val="24"/>
+                <w:szCs w:val="24"/>
+                <w:lang w:eastAsia="zh-CN"/>
+              </w:rPr>
+              <w:t>APPLE</w:t>
             </w:r>
             <w:r>
               <w:rPr>
@@ -4393,16 +4329,7 @@
                 <w:szCs w:val="24"/>
                 <w:lang w:eastAsia="zh-CN"/>
               </w:rPr>
-              <w:t>test_search_target_different_case</w:t>
-            </w:r>
-            <w:r>
-              <w:rPr>
-                <w:rFonts w:ascii="Times New Roman" w:hAnsi="Times New Roman" w:cs="Times New Roman" w:hint="eastAsia"/>
-                <w:sz w:val="24"/>
-                <w:szCs w:val="24"/>
-                <w:lang w:eastAsia="zh-CN"/>
-              </w:rPr>
-              <w:t xml:space="preserve"> </w:t>
+              <w:t>test_search_target_upper_case</w:t>
             </w:r>
             <w:r>
               <w:rPr>
@@ -4424,7 +4351,7 @@
           <w:p>
             <w:pPr>
               <w:rPr>
-                <w:rFonts w:ascii="Times New Roman" w:hAnsi="Times New Roman" w:cs="Times New Roman" w:hint="eastAsia"/>
+                <w:rFonts w:ascii="Times New Roman" w:hAnsi="Times New Roman" w:cs="Times New Roman"/>
                 <w:color w:val="4472C4" w:themeColor="accent1"/>
                 <w:sz w:val="24"/>
                 <w:szCs w:val="24"/>
@@ -4514,7 +4441,7 @@
                 <w:szCs w:val="24"/>
                 <w:lang w:eastAsia="zh-CN"/>
               </w:rPr>
-              <w:t>aPp@e</w:t>
+              <w:t>aPpLe</w:t>
             </w:r>
             <w:r>
               <w:rPr>
@@ -4557,7 +4484,7 @@
                 <w:szCs w:val="24"/>
                 <w:lang w:eastAsia="zh-CN"/>
               </w:rPr>
-              <w:t>only header</w:t>
+              <w:t>target product</w:t>
             </w:r>
           </w:p>
         </w:tc>
@@ -4591,7 +4518,7 @@
                 <w:szCs w:val="24"/>
                 <w:lang w:eastAsia="zh-CN"/>
               </w:rPr>
-              <w:t>only header</w:t>
+              <w:t>target product</w:t>
             </w:r>
           </w:p>
         </w:tc>
@@ -4626,20 +4553,29 @@
           <w:p>
             <w:pPr>
               <w:rPr>
-                <w:rFonts w:ascii="Times New Roman" w:hAnsi="Times New Roman" w:cs="Times New Roman" w:hint="eastAsia"/>
-                <w:sz w:val="24"/>
-                <w:szCs w:val="24"/>
-                <w:lang w:eastAsia="zh-CN"/>
-              </w:rPr>
-            </w:pPr>
-            <w:r>
-              <w:rPr>
-                <w:rFonts w:ascii="Times New Roman" w:hAnsi="Times New Roman" w:cs="Times New Roman"/>
-                <w:sz w:val="24"/>
-                <w:szCs w:val="24"/>
-                <w:lang w:eastAsia="zh-CN"/>
-              </w:rPr>
-              <w:t>test_search_target_special_characters</w:t>
+                <w:rFonts w:ascii="Times New Roman" w:hAnsi="Times New Roman" w:cs="Times New Roman"/>
+                <w:sz w:val="24"/>
+                <w:szCs w:val="24"/>
+                <w:lang w:eastAsia="zh-CN"/>
+              </w:rPr>
+            </w:pPr>
+            <w:r>
+              <w:rPr>
+                <w:rFonts w:ascii="Times New Roman" w:hAnsi="Times New Roman" w:cs="Times New Roman"/>
+                <w:sz w:val="24"/>
+                <w:szCs w:val="24"/>
+                <w:lang w:eastAsia="zh-CN"/>
+              </w:rPr>
+              <w:t>test_search_target_different_case</w:t>
+            </w:r>
+            <w:r>
+              <w:rPr>
+                <w:rFonts w:ascii="Times New Roman" w:hAnsi="Times New Roman" w:cs="Times New Roman" w:hint="eastAsia"/>
+                <w:sz w:val="24"/>
+                <w:szCs w:val="24"/>
+                <w:lang w:eastAsia="zh-CN"/>
+              </w:rPr>
+              <w:t xml:space="preserve"> </w:t>
             </w:r>
             <w:r>
               <w:rPr>
@@ -4661,7 +4597,7 @@
           <w:p>
             <w:pPr>
               <w:rPr>
-                <w:rFonts w:ascii="Times New Roman" w:hAnsi="Times New Roman" w:cs="Times New Roman" w:hint="eastAsia"/>
+                <w:rFonts w:ascii="Times New Roman" w:hAnsi="Times New Roman" w:cs="Times New Roman"/>
                 <w:color w:val="4472C4" w:themeColor="accent1"/>
                 <w:sz w:val="24"/>
                 <w:szCs w:val="24"/>
@@ -4751,7 +4687,27 @@
                 <w:szCs w:val="24"/>
                 <w:lang w:eastAsia="zh-CN"/>
               </w:rPr>
-              <w:t>house</w:t>
+              <w:t>aPp@</w:t>
+            </w:r>
+            <w:r>
+              <w:rPr>
+                <w:rFonts w:ascii="Times New Roman" w:hAnsi="Times New Roman" w:cs="Times New Roman" w:hint="eastAsia"/>
+                <w:color w:val="4472C4" w:themeColor="accent1"/>
+                <w:sz w:val="24"/>
+                <w:szCs w:val="24"/>
+                <w:lang w:eastAsia="zh-CN"/>
+              </w:rPr>
+              <w:t>l</w:t>
+            </w:r>
+            <w:r>
+              <w:rPr>
+                <w:rFonts w:ascii="Times New Roman" w:hAnsi="Times New Roman" w:cs="Times New Roman"/>
+                <w:color w:val="4472C4" w:themeColor="accent1"/>
+                <w:sz w:val="24"/>
+                <w:szCs w:val="24"/>
+                <w:lang w:eastAsia="zh-CN"/>
+              </w:rPr>
+              <w:t>e</w:t>
             </w:r>
             <w:r>
               <w:rPr>
@@ -4772,7 +4728,7 @@
           <w:p>
             <w:pPr>
               <w:rPr>
-                <w:rFonts w:ascii="Times New Roman" w:hAnsi="Times New Roman" w:cs="Times New Roman" w:hint="eastAsia"/>
+                <w:rFonts w:ascii="Times New Roman" w:hAnsi="Times New Roman" w:cs="Times New Roman"/>
                 <w:sz w:val="24"/>
                 <w:szCs w:val="24"/>
                 <w:lang w:eastAsia="zh-CN"/>
@@ -4876,7 +4832,7 @@
                 <w:szCs w:val="24"/>
                 <w:lang w:eastAsia="zh-CN"/>
               </w:rPr>
-              <w:t>test_search_target_non_existing_product</w:t>
+              <w:t>test_search_target_special_characters</w:t>
             </w:r>
             <w:r>
               <w:rPr>
@@ -4898,7 +4854,7 @@
           <w:p>
             <w:pPr>
               <w:rPr>
-                <w:rFonts w:ascii="Times New Roman" w:hAnsi="Times New Roman" w:cs="Times New Roman" w:hint="eastAsia"/>
+                <w:rFonts w:ascii="Times New Roman" w:hAnsi="Times New Roman" w:cs="Times New Roman"/>
                 <w:color w:val="4472C4" w:themeColor="accent1"/>
                 <w:sz w:val="24"/>
                 <w:szCs w:val="24"/>
@@ -4988,7 +4944,7 @@
                 <w:szCs w:val="24"/>
                 <w:lang w:eastAsia="zh-CN"/>
               </w:rPr>
-              <w:t>apple, banana</w:t>
+              <w:t>house</w:t>
             </w:r>
             <w:r>
               <w:rPr>
@@ -5031,7 +4987,7 @@
                 <w:szCs w:val="24"/>
                 <w:lang w:eastAsia="zh-CN"/>
               </w:rPr>
-              <w:t>multiple target products</w:t>
+              <w:t>only header</w:t>
             </w:r>
           </w:p>
         </w:tc>
@@ -5065,7 +5021,7 @@
                 <w:szCs w:val="24"/>
                 <w:lang w:eastAsia="zh-CN"/>
               </w:rPr>
-              <w:t>multiple target products</w:t>
+              <w:t>only header</w:t>
             </w:r>
           </w:p>
         </w:tc>
@@ -5113,7 +5069,7 @@
                 <w:szCs w:val="24"/>
                 <w:lang w:eastAsia="zh-CN"/>
               </w:rPr>
-              <w:t>test_search_target_multiple_products</w:t>
+              <w:t>test_search_target_non_existing_product</w:t>
             </w:r>
             <w:r>
               <w:rPr>
@@ -5135,7 +5091,7 @@
           <w:p>
             <w:pPr>
               <w:rPr>
-                <w:rFonts w:ascii="Times New Roman" w:hAnsi="Times New Roman" w:cs="Times New Roman" w:hint="eastAsia"/>
+                <w:rFonts w:ascii="Times New Roman" w:hAnsi="Times New Roman" w:cs="Times New Roman"/>
                 <w:color w:val="4472C4" w:themeColor="accent1"/>
                 <w:sz w:val="24"/>
                 <w:szCs w:val="24"/>
@@ -5161,7 +5117,7 @@
           <w:p>
             <w:pPr>
               <w:rPr>
-                <w:rFonts w:ascii="Times New Roman" w:hAnsi="Times New Roman" w:cs="Times New Roman" w:hint="eastAsia"/>
+                <w:rFonts w:ascii="Times New Roman" w:hAnsi="Times New Roman" w:cs="Times New Roman"/>
                 <w:color w:val="4472C4" w:themeColor="accent1"/>
                 <w:sz w:val="24"/>
                 <w:szCs w:val="24"/>
@@ -5187,7 +5143,7 @@
           <w:p>
             <w:pPr>
               <w:rPr>
-                <w:rFonts w:ascii="Times New Roman" w:hAnsi="Times New Roman" w:cs="Times New Roman" w:hint="eastAsia"/>
+                <w:rFonts w:ascii="Times New Roman" w:hAnsi="Times New Roman" w:cs="Times New Roman"/>
                 <w:color w:val="4472C4" w:themeColor="accent1"/>
                 <w:sz w:val="24"/>
                 <w:szCs w:val="24"/>
@@ -5225,7 +5181,7 @@
                 <w:szCs w:val="24"/>
                 <w:lang w:eastAsia="zh-CN"/>
               </w:rPr>
-              <w:t>apple&amp;banana</w:t>
+              <w:t>apple, banana</w:t>
             </w:r>
             <w:r>
               <w:rPr>
@@ -5313,7 +5269,7 @@
           <w:p>
             <w:pPr>
               <w:rPr>
-                <w:rFonts w:ascii="Times New Roman" w:hAnsi="Times New Roman" w:cs="Times New Roman" w:hint="eastAsia"/>
+                <w:rFonts w:ascii="Times New Roman" w:hAnsi="Times New Roman" w:cs="Times New Roman"/>
                 <w:sz w:val="24"/>
                 <w:szCs w:val="24"/>
                 <w:lang w:eastAsia="zh-CN"/>
@@ -5337,7 +5293,244 @@
           <w:p>
             <w:pPr>
               <w:rPr>
-                <w:rFonts w:ascii="Times New Roman" w:hAnsi="Times New Roman" w:cs="Times New Roman" w:hint="eastAsia"/>
+                <w:rFonts w:ascii="Times New Roman" w:hAnsi="Times New Roman" w:cs="Times New Roman"/>
+                <w:sz w:val="24"/>
+                <w:szCs w:val="24"/>
+                <w:lang w:eastAsia="zh-CN"/>
+              </w:rPr>
+            </w:pPr>
+            <w:r>
+              <w:rPr>
+                <w:rFonts w:ascii="Times New Roman" w:hAnsi="Times New Roman" w:cs="Times New Roman"/>
+                <w:sz w:val="24"/>
+                <w:szCs w:val="24"/>
+                <w:lang w:eastAsia="zh-CN"/>
+              </w:rPr>
+              <w:t>test_search_target_multiple_products</w:t>
+            </w:r>
+            <w:r>
+              <w:rPr>
+                <w:rFonts w:ascii="Times New Roman" w:hAnsi="Times New Roman" w:cs="Times New Roman" w:hint="eastAsia"/>
+                <w:sz w:val="24"/>
+                <w:szCs w:val="24"/>
+                <w:lang w:eastAsia="zh-CN"/>
+              </w:rPr>
+              <w:t>()</w:t>
+            </w:r>
+          </w:p>
+        </w:tc>
+      </w:tr>
+      <w:tr>
+        <w:tc>
+          <w:tcPr>
+            <w:tcW w:w="562" w:type="dxa"/>
+          </w:tcPr>
+          <w:p>
+            <w:pPr>
+              <w:rPr>
+                <w:rFonts w:ascii="Times New Roman" w:hAnsi="Times New Roman" w:cs="Times New Roman"/>
+                <w:color w:val="4472C4" w:themeColor="accent1"/>
+                <w:sz w:val="24"/>
+                <w:szCs w:val="24"/>
+                <w:lang w:eastAsia="zh-CN"/>
+              </w:rPr>
+            </w:pPr>
+            <w:r>
+              <w:rPr>
+                <w:rFonts w:ascii="Times New Roman" w:hAnsi="Times New Roman" w:cs="Times New Roman" w:hint="eastAsia"/>
+                <w:color w:val="4472C4" w:themeColor="accent1"/>
+                <w:sz w:val="24"/>
+                <w:szCs w:val="24"/>
+                <w:lang w:eastAsia="zh-CN"/>
+              </w:rPr>
+              <w:t>20</w:t>
+            </w:r>
+          </w:p>
+        </w:tc>
+        <w:tc>
+          <w:tcPr>
+            <w:tcW w:w="993" w:type="dxa"/>
+          </w:tcPr>
+          <w:p>
+            <w:pPr>
+              <w:rPr>
+                <w:rFonts w:ascii="Times New Roman" w:hAnsi="Times New Roman" w:cs="Times New Roman"/>
+                <w:color w:val="4472C4" w:themeColor="accent1"/>
+                <w:sz w:val="24"/>
+                <w:szCs w:val="24"/>
+                <w:lang w:eastAsia="zh-CN"/>
+              </w:rPr>
+            </w:pPr>
+            <w:r>
+              <w:rPr>
+                <w:rFonts w:ascii="Times New Roman" w:hAnsi="Times New Roman" w:cs="Times New Roman" w:hint="eastAsia"/>
+                <w:color w:val="4472C4" w:themeColor="accent1"/>
+                <w:sz w:val="24"/>
+                <w:szCs w:val="24"/>
+                <w:lang w:eastAsia="zh-CN"/>
+              </w:rPr>
+              <w:t>VEC14</w:t>
+            </w:r>
+          </w:p>
+        </w:tc>
+        <w:tc>
+          <w:tcPr>
+            <w:tcW w:w="1958" w:type="dxa"/>
+          </w:tcPr>
+          <w:p>
+            <w:pPr>
+              <w:rPr>
+                <w:rFonts w:ascii="Times New Roman" w:hAnsi="Times New Roman" w:cs="Times New Roman"/>
+                <w:color w:val="4472C4" w:themeColor="accent1"/>
+                <w:sz w:val="24"/>
+                <w:szCs w:val="24"/>
+                <w:lang w:eastAsia="zh-CN"/>
+              </w:rPr>
+            </w:pPr>
+            <w:r>
+              <w:rPr>
+                <w:rFonts w:ascii="Times New Roman" w:hAnsi="Times New Roman" w:cs="Times New Roman" w:hint="eastAsia"/>
+                <w:color w:val="4472C4" w:themeColor="accent1"/>
+                <w:sz w:val="24"/>
+                <w:szCs w:val="24"/>
+                <w:lang w:eastAsia="zh-CN"/>
+              </w:rPr>
+              <w:t xml:space="preserve">Target is </w:t>
+            </w:r>
+            <w:r>
+              <w:rPr>
+                <w:rFonts w:ascii="Times New Roman" w:hAnsi="Times New Roman" w:cs="Times New Roman"/>
+                <w:color w:val="4472C4" w:themeColor="accent1"/>
+                <w:sz w:val="24"/>
+                <w:szCs w:val="24"/>
+                <w:lang w:eastAsia="zh-CN"/>
+              </w:rPr>
+              <w:t>"</w:t>
+            </w:r>
+            <w:r>
+              <w:t xml:space="preserve"> </w:t>
+            </w:r>
+            <w:r>
+              <w:rPr>
+                <w:rFonts w:ascii="Times New Roman" w:hAnsi="Times New Roman" w:cs="Times New Roman"/>
+                <w:color w:val="4472C4" w:themeColor="accent1"/>
+                <w:sz w:val="24"/>
+                <w:szCs w:val="24"/>
+                <w:lang w:eastAsia="zh-CN"/>
+              </w:rPr>
+              <w:t>apple&amp;banana</w:t>
+            </w:r>
+            <w:r>
+              <w:rPr>
+                <w:rFonts w:ascii="Times New Roman" w:hAnsi="Times New Roman" w:cs="Times New Roman"/>
+                <w:color w:val="4472C4" w:themeColor="accent1"/>
+                <w:sz w:val="24"/>
+                <w:szCs w:val="24"/>
+                <w:lang w:eastAsia="zh-CN"/>
+              </w:rPr>
+              <w:t>"</w:t>
+            </w:r>
+          </w:p>
+        </w:tc>
+        <w:tc>
+          <w:tcPr>
+            <w:tcW w:w="1444" w:type="dxa"/>
+          </w:tcPr>
+          <w:p>
+            <w:pPr>
+              <w:rPr>
+                <w:rFonts w:ascii="Times New Roman" w:hAnsi="Times New Roman" w:cs="Times New Roman"/>
+                <w:sz w:val="24"/>
+                <w:szCs w:val="24"/>
+                <w:lang w:eastAsia="zh-CN"/>
+              </w:rPr>
+            </w:pPr>
+            <w:r>
+              <w:rPr>
+                <w:rFonts w:ascii="Times New Roman" w:hAnsi="Times New Roman" w:cs="Times New Roman"/>
+                <w:sz w:val="24"/>
+                <w:szCs w:val="24"/>
+                <w:lang w:eastAsia="zh-CN"/>
+              </w:rPr>
+              <w:t xml:space="preserve">Displays </w:t>
+            </w:r>
+            <w:r>
+              <w:rPr>
+                <w:rFonts w:ascii="Times New Roman" w:hAnsi="Times New Roman" w:cs="Times New Roman" w:hint="eastAsia"/>
+                <w:sz w:val="24"/>
+                <w:szCs w:val="24"/>
+                <w:lang w:eastAsia="zh-CN"/>
+              </w:rPr>
+              <w:t>multiple target products</w:t>
+            </w:r>
+          </w:p>
+        </w:tc>
+        <w:tc>
+          <w:tcPr>
+            <w:tcW w:w="1417" w:type="dxa"/>
+            <w:gridSpan w:val="2"/>
+          </w:tcPr>
+          <w:p>
+            <w:pPr>
+              <w:rPr>
+                <w:rFonts w:ascii="Times New Roman" w:hAnsi="Times New Roman" w:cs="Times New Roman"/>
+                <w:sz w:val="24"/>
+                <w:szCs w:val="24"/>
+                <w:lang w:eastAsia="zh-CN"/>
+              </w:rPr>
+            </w:pPr>
+            <w:r>
+              <w:rPr>
+                <w:rFonts w:ascii="Times New Roman" w:hAnsi="Times New Roman" w:cs="Times New Roman"/>
+                <w:sz w:val="24"/>
+                <w:szCs w:val="24"/>
+                <w:lang w:eastAsia="zh-CN"/>
+              </w:rPr>
+              <w:t xml:space="preserve">Displays </w:t>
+            </w:r>
+            <w:r>
+              <w:rPr>
+                <w:rFonts w:ascii="Times New Roman" w:hAnsi="Times New Roman" w:cs="Times New Roman" w:hint="eastAsia"/>
+                <w:sz w:val="24"/>
+                <w:szCs w:val="24"/>
+                <w:lang w:eastAsia="zh-CN"/>
+              </w:rPr>
+              <w:t>multiple target products</w:t>
+            </w:r>
+          </w:p>
+        </w:tc>
+        <w:tc>
+          <w:tcPr>
+            <w:tcW w:w="992" w:type="dxa"/>
+          </w:tcPr>
+          <w:p>
+            <w:pPr>
+              <w:rPr>
+                <w:rFonts w:ascii="Times New Roman" w:hAnsi="Times New Roman" w:cs="Times New Roman"/>
+                <w:sz w:val="24"/>
+                <w:szCs w:val="24"/>
+                <w:lang w:eastAsia="zh-CN"/>
+              </w:rPr>
+            </w:pPr>
+            <w:r>
+              <w:rPr>
+                <w:rFonts w:ascii="Times New Roman" w:hAnsi="Times New Roman" w:cs="Times New Roman" w:hint="eastAsia"/>
+                <w:sz w:val="24"/>
+                <w:szCs w:val="24"/>
+                <w:lang w:eastAsia="zh-CN"/>
+              </w:rPr>
+              <w:t>Pass</w:t>
+            </w:r>
+          </w:p>
+        </w:tc>
+        <w:tc>
+          <w:tcPr>
+            <w:tcW w:w="1984" w:type="dxa"/>
+          </w:tcPr>
+          <w:p>
+            <w:pPr>
+              <w:rPr>
+                <w:rFonts w:ascii="Times New Roman" w:hAnsi="Times New Roman" w:cs="Times New Roman"/>
                 <w:sz w:val="24"/>
                 <w:szCs w:val="24"/>
                 <w:lang w:eastAsia="zh-CN"/>
@@ -5847,6 +6040,7 @@
   <w:style w:type="character" w:default="1" w:styleId="a0">
     <w:name w:val="Default Paragraph Font"/>
     <w:uiPriority w:val="1"/>
+    <w:semiHidden/>
     <w:unhideWhenUsed/>
   </w:style>
   <w:style w:type="table" w:default="1" w:styleId="a1">

</xml_diff>